<commit_message>
class desc pt 02
TODO: subSet, subtraction fv desc hiányzik.
class desc:
-Inventory
-Material
</commit_message>
<xml_diff>
--- a/docs/leadas_08/Osztalyleiras_Mark.docx
+++ b/docs/leadas_08/Osztalyleiras_Mark.docx
@@ -2873,7 +2873,19 @@
         <w:t>-id: int:</w:t>
       </w:r>
       <w:r>
-        <w:t xml:space="preserve"> Ez az adott Robot  id-je, ezt arra használjuk fel, hogy az Robot-t azonosítani tudjuk.</w:t>
+        <w:t xml:space="preserve"> Ez az adott </w:t>
+      </w:r>
+      <w:r>
+        <w:t>Settler</w:t>
+      </w:r>
+      <w:r>
+        <w:t xml:space="preserve"> id-je, ezt arra használjuk fel, hogy az </w:t>
+      </w:r>
+      <w:r>
+        <w:t>Settler</w:t>
+      </w:r>
+      <w:r>
+        <w:t>-t azonosítani tudjuk.</w:t>
       </w:r>
     </w:p>
     <w:p>
@@ -3023,6 +3035,113 @@
     </w:p>
     <w:p>
       <w:pPr>
+        <w:pStyle w:val="ListParagraph"/>
+        <w:numPr>
+          <w:ilvl w:val="0"/>
+          <w:numId w:val="2"/>
+        </w:numPr>
+        <w:tabs>
+          <w:tab w:val="clear" w:pos="432"/>
+          <w:tab w:val="num" w:pos="709"/>
+        </w:tabs>
+        <w:spacing w:after="0" w:line="240" w:lineRule="auto"/>
+        <w:ind w:left="709"/>
+      </w:pPr>
+      <w:r>
+        <w:rPr>
+          <w:b/>
+          <w:bCs/>
+        </w:rPr>
+        <w:t>-baseRecipe</w:t>
+      </w:r>
+      <w:r>
+        <w:t>: ebben van benne, hogy mi kell egy bázis megépítéséhez.</w:t>
+      </w:r>
+    </w:p>
+    <w:p>
+      <w:pPr>
+        <w:pStyle w:val="ListParagraph"/>
+        <w:numPr>
+          <w:ilvl w:val="0"/>
+          <w:numId w:val="2"/>
+        </w:numPr>
+        <w:tabs>
+          <w:tab w:val="clear" w:pos="432"/>
+          <w:tab w:val="num" w:pos="709"/>
+        </w:tabs>
+        <w:spacing w:after="0" w:line="240" w:lineRule="auto"/>
+        <w:ind w:left="709"/>
+      </w:pPr>
+      <w:r>
+        <w:rPr>
+          <w:b/>
+          <w:bCs/>
+        </w:rPr>
+        <w:t>- robot</w:t>
+      </w:r>
+      <w:r>
+        <w:rPr>
+          <w:b/>
+          <w:bCs/>
+        </w:rPr>
+        <w:t>Recipe</w:t>
+      </w:r>
+      <w:r>
+        <w:t xml:space="preserve">: </w:t>
+      </w:r>
+      <w:r>
+        <w:t xml:space="preserve">ebben van benne, hogy mi kell egy </w:t>
+      </w:r>
+      <w:r>
+        <w:t>robot</w:t>
+      </w:r>
+      <w:r>
+        <w:t xml:space="preserve"> megépítéséhez.</w:t>
+      </w:r>
+    </w:p>
+    <w:p>
+      <w:pPr>
+        <w:pStyle w:val="ListParagraph"/>
+        <w:numPr>
+          <w:ilvl w:val="0"/>
+          <w:numId w:val="2"/>
+        </w:numPr>
+        <w:tabs>
+          <w:tab w:val="clear" w:pos="432"/>
+          <w:tab w:val="num" w:pos="709"/>
+        </w:tabs>
+        <w:spacing w:after="0" w:line="240" w:lineRule="auto"/>
+        <w:ind w:left="709"/>
+      </w:pPr>
+      <w:r>
+        <w:rPr>
+          <w:b/>
+          <w:bCs/>
+        </w:rPr>
+        <w:t>-stargate</w:t>
+      </w:r>
+      <w:r>
+        <w:rPr>
+          <w:b/>
+          <w:bCs/>
+        </w:rPr>
+        <w:t>Recipe</w:t>
+      </w:r>
+      <w:r>
+        <w:t xml:space="preserve">: </w:t>
+      </w:r>
+      <w:r>
+        <w:t xml:space="preserve">ebben van benne, hogy mi kell egy </w:t>
+      </w:r>
+      <w:r>
+        <w:t>kapú</w:t>
+      </w:r>
+      <w:r>
+        <w:t xml:space="preserve"> megépítéséhez.</w:t>
+      </w:r>
+    </w:p>
+    <w:p>
+      <w:pPr>
         <w:pStyle w:val="Heading4"/>
         <w:numPr>
           <w:ilvl w:val="3"/>
@@ -3056,7 +3175,13 @@
         <w:t>+getUIString(): String:</w:t>
       </w:r>
       <w:r>
-        <w:t xml:space="preserve"> Ez a függvény generálja az adott Robot fontos tulajdonságait tartalmazó stringet (ennek legelső eleme az épület id-je) amit a UI megkap s a játékosnak kiír megfelelő parancs esetén.</w:t>
+        <w:t xml:space="preserve"> Ez a függvény generálja az adott </w:t>
+      </w:r>
+      <w:r>
+        <w:t>Settler</w:t>
+      </w:r>
+      <w:r>
+        <w:t xml:space="preserve"> fontos tulajdonságait tartalmazó stringet (ennek legelső eleme az épület id-je) amit a UI megkap s a játékosnak kiír megfelelő parancs esetén.</w:t>
       </w:r>
     </w:p>
     <w:p>
@@ -3293,6 +3418,7 @@
           <w:b/>
           <w:bCs/>
         </w:rPr>
+        <w:lastRenderedPageBreak/>
         <w:t>+buildRobot():</w:t>
       </w:r>
       <w:r>
@@ -3341,50 +3467,948 @@
           <w:b/>
           <w:bCs/>
         </w:rPr>
+        <w:t>+dropMaterial(m:Material):</w:t>
+      </w:r>
+      <w:r>
+        <w:t xml:space="preserve"> Amennyiben lehetséges (üres aszteroida átfúrt felszínnel), nyersanyagot helyez az aszteroidába az invetory-ból.</w:t>
+      </w:r>
+    </w:p>
+    <w:p>
+      <w:pPr>
+        <w:pStyle w:val="ListParagraph"/>
+        <w:numPr>
+          <w:ilvl w:val="0"/>
+          <w:numId w:val="3"/>
+        </w:numPr>
+        <w:spacing w:after="0" w:line="240" w:lineRule="auto"/>
+        <w:rPr>
+          <w:b/>
+          <w:bCs/>
+        </w:rPr>
+      </w:pPr>
+      <w:r>
+        <w:rPr>
+          <w:b/>
+          <w:bCs/>
+        </w:rPr>
+        <w:t>+placeStarGate():</w:t>
+      </w:r>
+      <w:r>
+        <w:t xml:space="preserve"> Amennyiben van az Inventory-ben StarGate</w:t>
+      </w:r>
+      <w:r>
+        <w:t>, lehelyezi azt az adott aszteroidára.</w:t>
+      </w:r>
+    </w:p>
+    <w:p>
+      <w:pPr>
+        <w:numPr>
+          <w:ilvl w:val="0"/>
+          <w:numId w:val="3"/>
+        </w:numPr>
+        <w:spacing w:after="0" w:line="240" w:lineRule="auto"/>
+      </w:pPr>
+      <w:r>
+        <w:br w:type="page"/>
+      </w:r>
+    </w:p>
+    <w:p>
+      <w:r>
         <w:lastRenderedPageBreak/>
-        <w:t>+dropMaterial(m:Material):</w:t>
-      </w:r>
-      <w:r>
-        <w:t xml:space="preserve"> Amennyiben lehetséges (üres aszteroida átfúrt felszínnel), nyersanyagot helyez az aszteroidába az invetory-ból.</w:t>
-      </w:r>
-    </w:p>
-    <w:p>
-      <w:pPr>
-        <w:pStyle w:val="ListParagraph"/>
-        <w:numPr>
-          <w:ilvl w:val="0"/>
-          <w:numId w:val="3"/>
-        </w:numPr>
-        <w:spacing w:after="0" w:line="240" w:lineRule="auto"/>
-        <w:rPr>
-          <w:b/>
-          <w:bCs/>
-        </w:rPr>
-      </w:pPr>
-      <w:r>
-        <w:rPr>
-          <w:b/>
-          <w:bCs/>
-        </w:rPr>
-        <w:t>+placeStarGate():</w:t>
-      </w:r>
-      <w:r>
-        <w:t xml:space="preserve"> Amennyiben van az Inventory-ben StarGate</w:t>
-      </w:r>
-      <w:r>
-        <w:t>, lehelyezi azt az adott aszteroidára.</w:t>
-      </w:r>
-    </w:p>
-    <w:p>
-      <w:pPr>
-        <w:numPr>
-          <w:ilvl w:val="0"/>
-          <w:numId w:val="3"/>
-        </w:numPr>
-        <w:spacing w:after="0" w:line="240" w:lineRule="auto"/>
-      </w:pPr>
+        <w:t>Inventory</w:t>
+      </w:r>
+    </w:p>
+    <w:p>
+      <w:pPr>
+        <w:pStyle w:val="Heading4"/>
+        <w:numPr>
+          <w:ilvl w:val="3"/>
+          <w:numId w:val="2"/>
+        </w:numPr>
+        <w:rPr>
+          <w:sz w:val="24"/>
+          <w:szCs w:val="24"/>
+        </w:rPr>
+      </w:pPr>
+      <w:r>
+        <w:rPr>
+          <w:sz w:val="24"/>
+          <w:szCs w:val="24"/>
+        </w:rPr>
+        <w:t>Felelősség</w:t>
+      </w:r>
+    </w:p>
+    <w:p>
+      <w:pPr>
+        <w:rPr>
+          <w:lang w:eastAsia="hu-HU"/>
+        </w:rPr>
+      </w:pPr>
+      <w:r>
+        <w:rPr>
+          <w:lang w:eastAsia="hu-HU"/>
+        </w:rPr>
+        <w:t xml:space="preserve">Ez az </w:t>
+      </w:r>
+      <w:r>
+        <w:rPr>
+          <w:lang w:eastAsia="hu-HU"/>
+        </w:rPr>
+        <w:t>osztály felel a nyersanyagok, kapúk tárolásáért.</w:t>
+      </w:r>
+    </w:p>
+    <w:p>
+      <w:pPr>
+        <w:pStyle w:val="Heading4"/>
+        <w:numPr>
+          <w:ilvl w:val="3"/>
+          <w:numId w:val="2"/>
+        </w:numPr>
+        <w:rPr>
+          <w:sz w:val="24"/>
+          <w:szCs w:val="24"/>
+        </w:rPr>
+      </w:pPr>
+      <w:r>
+        <w:rPr>
+          <w:sz w:val="24"/>
+          <w:szCs w:val="24"/>
+        </w:rPr>
+        <w:t>Ősosztályok</w:t>
+      </w:r>
+    </w:p>
+    <w:p>
+      <w:pPr>
+        <w:rPr>
+          <w:lang w:eastAsia="hu-HU"/>
+        </w:rPr>
+      </w:pPr>
+      <w:r>
+        <w:rPr>
+          <w:lang w:eastAsia="hu-HU"/>
+        </w:rPr>
+        <w:t>Printable</w:t>
+      </w:r>
+      <w:r>
+        <w:rPr>
+          <w:lang w:eastAsia="hu-HU"/>
+        </w:rPr>
+        <w:t>-&gt;Inventory</w:t>
+      </w:r>
+    </w:p>
+    <w:p>
+      <w:pPr>
+        <w:pStyle w:val="Heading4"/>
+        <w:numPr>
+          <w:ilvl w:val="3"/>
+          <w:numId w:val="2"/>
+        </w:numPr>
+        <w:rPr>
+          <w:sz w:val="24"/>
+          <w:szCs w:val="24"/>
+        </w:rPr>
+      </w:pPr>
+      <w:r>
+        <w:rPr>
+          <w:sz w:val="24"/>
+          <w:szCs w:val="24"/>
+        </w:rPr>
+        <w:t>Interfészek</w:t>
+      </w:r>
+    </w:p>
+    <w:p>
+      <w:pPr>
+        <w:rPr>
+          <w:lang w:eastAsia="hu-HU"/>
+        </w:rPr>
+      </w:pPr>
+      <w:r>
+        <w:rPr>
+          <w:lang w:eastAsia="hu-HU"/>
+        </w:rPr>
+        <w:t>-</w:t>
+      </w:r>
+    </w:p>
+    <w:p>
+      <w:pPr>
+        <w:pStyle w:val="Heading4"/>
+        <w:numPr>
+          <w:ilvl w:val="3"/>
+          <w:numId w:val="2"/>
+        </w:numPr>
+        <w:rPr>
+          <w:sz w:val="24"/>
+          <w:szCs w:val="24"/>
+        </w:rPr>
+      </w:pPr>
+      <w:r>
+        <w:rPr>
+          <w:sz w:val="24"/>
+          <w:szCs w:val="24"/>
+        </w:rPr>
+        <w:t>Attribútumok</w:t>
+      </w:r>
+    </w:p>
+    <w:p>
+      <w:pPr>
+        <w:numPr>
+          <w:ilvl w:val="0"/>
+          <w:numId w:val="2"/>
+        </w:numPr>
+        <w:tabs>
+          <w:tab w:val="clear" w:pos="432"/>
+          <w:tab w:val="num" w:pos="709"/>
+        </w:tabs>
+        <w:spacing w:after="0" w:line="240" w:lineRule="auto"/>
+        <w:ind w:left="709"/>
+      </w:pPr>
+      <w:r>
+        <w:rPr>
+          <w:b/>
+        </w:rPr>
+        <w:t>-id: int:</w:t>
+      </w:r>
+      <w:r>
+        <w:t xml:space="preserve"> Ez az adott </w:t>
+      </w:r>
+      <w:r>
+        <w:t>Inventory</w:t>
+      </w:r>
+      <w:r>
+        <w:t xml:space="preserve"> id-je, ezt arra használjuk fel, hogy az </w:t>
+      </w:r>
+      <w:r>
+        <w:t>Inventory</w:t>
+      </w:r>
+      <w:r>
+        <w:t>-t azonosítani tudjuk.</w:t>
+      </w:r>
+    </w:p>
+    <w:p>
+      <w:pPr>
+        <w:numPr>
+          <w:ilvl w:val="0"/>
+          <w:numId w:val="2"/>
+        </w:numPr>
+        <w:tabs>
+          <w:tab w:val="clear" w:pos="432"/>
+          <w:tab w:val="num" w:pos="709"/>
+        </w:tabs>
+        <w:spacing w:after="0" w:line="240" w:lineRule="auto"/>
+        <w:ind w:left="709"/>
+        <w:rPr>
+          <w:u w:val="single"/>
+        </w:rPr>
+      </w:pPr>
+      <w:r>
+        <w:rPr>
+          <w:b/>
+          <w:u w:val="single"/>
+        </w:rPr>
+        <w:t>-nextId: int:</w:t>
+      </w:r>
+      <w:r>
+        <w:t xml:space="preserve"> Ez egy statikus tagváltozó mely azt tartja számon, hogy mi legyen a következő létrehozott id-t igénylő objektum id-je. Azért statikus, hogy az id-k egyediségét garantáljuk.</w:t>
+      </w:r>
+    </w:p>
+    <w:p>
+      <w:pPr>
+        <w:numPr>
+          <w:ilvl w:val="0"/>
+          <w:numId w:val="2"/>
+        </w:numPr>
+        <w:tabs>
+          <w:tab w:val="clear" w:pos="432"/>
+          <w:tab w:val="num" w:pos="709"/>
+        </w:tabs>
+        <w:spacing w:after="0" w:line="240" w:lineRule="auto"/>
+        <w:ind w:left="709"/>
+        <w:rPr>
+          <w:b/>
+        </w:rPr>
+      </w:pPr>
+      <w:r>
+        <w:rPr>
+          <w:b/>
+        </w:rPr>
+        <w:t>-material:Material</w:t>
+      </w:r>
+      <w:r>
+        <w:rPr>
+          <w:bCs/>
+        </w:rPr>
+        <w:t xml:space="preserve"> egy tömb ami Material típusu objektumokat táról. Ebben van számon tartva, hogy milyen nyersanyagok vannak a jelenlegi Inventory-ban.</w:t>
+      </w:r>
+    </w:p>
+    <w:p>
+      <w:pPr>
+        <w:numPr>
+          <w:ilvl w:val="0"/>
+          <w:numId w:val="2"/>
+        </w:numPr>
+        <w:tabs>
+          <w:tab w:val="clear" w:pos="432"/>
+          <w:tab w:val="num" w:pos="709"/>
+        </w:tabs>
+        <w:spacing w:after="0" w:line="240" w:lineRule="auto"/>
+        <w:ind w:left="709"/>
+        <w:rPr>
+          <w:b/>
+        </w:rPr>
+      </w:pPr>
+      <w:r>
+        <w:rPr>
+          <w:b/>
+        </w:rPr>
+        <w:t>-starGate:StarGate:</w:t>
+      </w:r>
+      <w:r>
+        <w:rPr>
+          <w:bCs/>
+        </w:rPr>
+        <w:t xml:space="preserve"> egy tömb ami az elkészítet StarGate-t tárólja</w:t>
+      </w:r>
+    </w:p>
+    <w:p>
+      <w:pPr>
+        <w:pStyle w:val="Heading4"/>
+        <w:numPr>
+          <w:ilvl w:val="3"/>
+          <w:numId w:val="2"/>
+        </w:numPr>
+        <w:rPr>
+          <w:sz w:val="24"/>
+          <w:szCs w:val="24"/>
+        </w:rPr>
+      </w:pPr>
+      <w:r>
+        <w:rPr>
+          <w:sz w:val="24"/>
+          <w:szCs w:val="24"/>
+        </w:rPr>
+        <w:t>Metódusok</w:t>
+      </w:r>
+    </w:p>
+    <w:p>
+      <w:pPr>
+        <w:numPr>
+          <w:ilvl w:val="0"/>
+          <w:numId w:val="2"/>
+        </w:numPr>
+        <w:tabs>
+          <w:tab w:val="clear" w:pos="432"/>
+          <w:tab w:val="num" w:pos="709"/>
+        </w:tabs>
+        <w:spacing w:after="0" w:line="240" w:lineRule="auto"/>
+        <w:ind w:left="709"/>
+      </w:pPr>
+      <w:r>
+        <w:rPr>
+          <w:b/>
+        </w:rPr>
+        <w:t>+getUIString(): String:</w:t>
+      </w:r>
+      <w:r>
+        <w:t xml:space="preserve"> Ez a függvény generálja az adott </w:t>
+      </w:r>
+      <w:r>
+        <w:t>Inventory</w:t>
+      </w:r>
+      <w:r>
+        <w:t xml:space="preserve"> fontos tulajdonságait tartalmazó stringet (ennek legelső eleme az épület id-je) amit a UI megkap s a játékosnak kiír megfelelő parancs esetén.</w:t>
+      </w:r>
+    </w:p>
+    <w:p>
+      <w:pPr>
+        <w:numPr>
+          <w:ilvl w:val="0"/>
+          <w:numId w:val="2"/>
+        </w:numPr>
+        <w:tabs>
+          <w:tab w:val="clear" w:pos="432"/>
+          <w:tab w:val="num" w:pos="709"/>
+        </w:tabs>
+        <w:spacing w:after="0" w:line="240" w:lineRule="auto"/>
+        <w:ind w:left="709"/>
+      </w:pPr>
+      <w:r>
+        <w:rPr>
+          <w:b/>
+        </w:rPr>
+        <w:t>+removeMaterial(m:Material):Material</w:t>
+      </w:r>
+      <w:r>
+        <w:rPr>
+          <w:bCs/>
+        </w:rPr>
+        <w:t xml:space="preserve"> a megadott típusú Material-t kiveszi az Inventory-ból és vissza adja vissza térési értékként.</w:t>
+      </w:r>
+    </w:p>
+    <w:p>
+      <w:pPr>
+        <w:numPr>
+          <w:ilvl w:val="0"/>
+          <w:numId w:val="2"/>
+        </w:numPr>
+        <w:tabs>
+          <w:tab w:val="clear" w:pos="432"/>
+          <w:tab w:val="num" w:pos="709"/>
+        </w:tabs>
+        <w:spacing w:after="0" w:line="240" w:lineRule="auto"/>
+        <w:ind w:left="709"/>
+      </w:pPr>
+      <w:r>
+        <w:rPr>
+          <w:b/>
+        </w:rPr>
+        <w:t>+removeStarGate(): StartGate</w:t>
+      </w:r>
+      <w:r>
+        <w:rPr>
+          <w:bCs/>
+        </w:rPr>
+        <w:t xml:space="preserve"> kivesz egy StarGate-t az inventory-ból és azt adja vissza mint visszatérési érték.</w:t>
+      </w:r>
+    </w:p>
+    <w:p>
+      <w:pPr>
+        <w:numPr>
+          <w:ilvl w:val="0"/>
+          <w:numId w:val="2"/>
+        </w:numPr>
+        <w:tabs>
+          <w:tab w:val="clear" w:pos="432"/>
+          <w:tab w:val="num" w:pos="709"/>
+        </w:tabs>
+        <w:spacing w:after="0" w:line="240" w:lineRule="auto"/>
+        <w:ind w:left="709"/>
+      </w:pPr>
+      <w:r>
+        <w:rPr>
+          <w:b/>
+        </w:rPr>
+        <w:t>+subSet(i: Invetory): Inventory</w:t>
+      </w:r>
+      <w:r>
+        <w:rPr>
+          <w:bCs/>
+        </w:rPr>
+        <w:t xml:space="preserve"> kitudja</w:t>
+      </w:r>
+    </w:p>
+    <w:p>
+      <w:pPr>
+        <w:numPr>
+          <w:ilvl w:val="0"/>
+          <w:numId w:val="2"/>
+        </w:numPr>
+        <w:tabs>
+          <w:tab w:val="clear" w:pos="432"/>
+          <w:tab w:val="num" w:pos="709"/>
+        </w:tabs>
+        <w:spacing w:after="0" w:line="240" w:lineRule="auto"/>
+        <w:ind w:left="709"/>
+      </w:pPr>
+      <w:r>
+        <w:rPr>
+          <w:b/>
+        </w:rPr>
+        <w:t>+subtraction(i: Inventory):Inventory</w:t>
+      </w:r>
+      <w:r>
+        <w:rPr>
+          <w:bCs/>
+        </w:rPr>
+        <w:t xml:space="preserve"> kitudja</w:t>
+      </w:r>
+    </w:p>
+    <w:p>
+      <w:pPr>
+        <w:numPr>
+          <w:ilvl w:val="0"/>
+          <w:numId w:val="2"/>
+        </w:numPr>
+        <w:tabs>
+          <w:tab w:val="clear" w:pos="432"/>
+          <w:tab w:val="num" w:pos="709"/>
+        </w:tabs>
+        <w:spacing w:after="0" w:line="240" w:lineRule="auto"/>
+        <w:ind w:left="709"/>
+        <w:rPr>
+          <w:b/>
+        </w:rPr>
+      </w:pPr>
+      <w:r>
+        <w:rPr>
+          <w:b/>
+        </w:rPr>
+        <w:t>addStarGAte(sg:StarGate)</w:t>
+      </w:r>
+      <w:r>
+        <w:rPr>
+          <w:bCs/>
+        </w:rPr>
+        <w:t>: hozzá ad egy StarGate-t az inventory-hoz.</w:t>
+      </w:r>
+    </w:p>
+    <w:p>
+      <w:pPr>
+        <w:numPr>
+          <w:ilvl w:val="0"/>
+          <w:numId w:val="2"/>
+        </w:numPr>
+        <w:tabs>
+          <w:tab w:val="clear" w:pos="432"/>
+          <w:tab w:val="num" w:pos="709"/>
+        </w:tabs>
+        <w:spacing w:after="0" w:line="240" w:lineRule="auto"/>
+        <w:ind w:left="709"/>
+        <w:rPr>
+          <w:b/>
+        </w:rPr>
+      </w:pPr>
+      <w:r>
+        <w:rPr>
+          <w:b/>
+        </w:rPr>
+        <w:t>addMaterial(m:Material)</w:t>
+      </w:r>
+      <w:r>
+        <w:rPr>
+          <w:bCs/>
+        </w:rPr>
+        <w:t>: hozzá adja a megadott Material-t az Inventory-hoz.</w:t>
+      </w:r>
+    </w:p>
+    <w:p>
       <w:r>
         <w:br w:type="page"/>
+      </w:r>
+    </w:p>
+    <w:p>
+      <w:r>
+        <w:lastRenderedPageBreak/>
+        <w:t>Material</w:t>
+      </w:r>
+    </w:p>
+    <w:p>
+      <w:pPr>
+        <w:pStyle w:val="Heading4"/>
+        <w:numPr>
+          <w:ilvl w:val="3"/>
+          <w:numId w:val="2"/>
+        </w:numPr>
+        <w:rPr>
+          <w:sz w:val="24"/>
+          <w:szCs w:val="24"/>
+        </w:rPr>
+      </w:pPr>
+      <w:r>
+        <w:rPr>
+          <w:sz w:val="24"/>
+          <w:szCs w:val="24"/>
+        </w:rPr>
+        <w:t>Felelősség</w:t>
+      </w:r>
+    </w:p>
+    <w:p>
+      <w:pPr>
+        <w:rPr>
+          <w:lang w:eastAsia="hu-HU"/>
+        </w:rPr>
+      </w:pPr>
+      <w:r>
+        <w:rPr>
+          <w:lang w:eastAsia="hu-HU"/>
+        </w:rPr>
+        <w:t>Ez az absztrakt osztály felel a nyersanyagokért és viselkedésükért.</w:t>
+      </w:r>
+    </w:p>
+    <w:p>
+      <w:pPr>
+        <w:pStyle w:val="Heading4"/>
+        <w:numPr>
+          <w:ilvl w:val="3"/>
+          <w:numId w:val="2"/>
+        </w:numPr>
+        <w:rPr>
+          <w:sz w:val="24"/>
+          <w:szCs w:val="24"/>
+        </w:rPr>
+      </w:pPr>
+      <w:r>
+        <w:rPr>
+          <w:sz w:val="24"/>
+          <w:szCs w:val="24"/>
+        </w:rPr>
+        <w:t>Ősosztályok</w:t>
+      </w:r>
+    </w:p>
+    <w:p>
+      <w:pPr>
+        <w:rPr>
+          <w:lang w:eastAsia="hu-HU"/>
+        </w:rPr>
+      </w:pPr>
+      <w:r>
+        <w:rPr>
+          <w:lang w:eastAsia="hu-HU"/>
+        </w:rPr>
+        <w:t>Printable</w:t>
+      </w:r>
+      <w:r>
+        <w:rPr>
+          <w:lang w:eastAsia="hu-HU"/>
+        </w:rPr>
+        <w:t>-&gt;</w:t>
+      </w:r>
+      <w:r>
+        <w:rPr>
+          <w:lang w:eastAsia="hu-HU"/>
+        </w:rPr>
+        <w:t>Material</w:t>
+      </w:r>
+    </w:p>
+    <w:p>
+      <w:pPr>
+        <w:pStyle w:val="Heading4"/>
+        <w:numPr>
+          <w:ilvl w:val="3"/>
+          <w:numId w:val="2"/>
+        </w:numPr>
+        <w:rPr>
+          <w:sz w:val="24"/>
+          <w:szCs w:val="24"/>
+        </w:rPr>
+      </w:pPr>
+      <w:r>
+        <w:rPr>
+          <w:sz w:val="24"/>
+          <w:szCs w:val="24"/>
+        </w:rPr>
+        <w:t>Interfészek</w:t>
+      </w:r>
+    </w:p>
+    <w:p>
+      <w:pPr>
+        <w:rPr>
+          <w:lang w:eastAsia="hu-HU"/>
+        </w:rPr>
+      </w:pPr>
+      <w:r>
+        <w:rPr>
+          <w:lang w:eastAsia="hu-HU"/>
+        </w:rPr>
+        <w:t>-</w:t>
+      </w:r>
+    </w:p>
+    <w:p>
+      <w:pPr>
+        <w:pStyle w:val="Heading4"/>
+        <w:numPr>
+          <w:ilvl w:val="3"/>
+          <w:numId w:val="2"/>
+        </w:numPr>
+        <w:rPr>
+          <w:sz w:val="24"/>
+          <w:szCs w:val="24"/>
+        </w:rPr>
+      </w:pPr>
+      <w:r>
+        <w:rPr>
+          <w:sz w:val="24"/>
+          <w:szCs w:val="24"/>
+        </w:rPr>
+        <w:t>Attribútumok</w:t>
+      </w:r>
+    </w:p>
+    <w:p>
+      <w:pPr>
+        <w:numPr>
+          <w:ilvl w:val="0"/>
+          <w:numId w:val="2"/>
+        </w:numPr>
+        <w:tabs>
+          <w:tab w:val="clear" w:pos="432"/>
+          <w:tab w:val="num" w:pos="709"/>
+        </w:tabs>
+        <w:spacing w:after="0" w:line="240" w:lineRule="auto"/>
+        <w:ind w:left="709"/>
+      </w:pPr>
+      <w:r>
+        <w:rPr>
+          <w:b/>
+        </w:rPr>
+        <w:t>-id: int:</w:t>
+      </w:r>
+      <w:r>
+        <w:t xml:space="preserve"> Ez az adott </w:t>
+      </w:r>
+      <w:r>
+        <w:rPr>
+          <w:lang w:eastAsia="hu-HU"/>
+        </w:rPr>
+        <w:t>Material</w:t>
+      </w:r>
+      <w:r>
+        <w:t xml:space="preserve"> </w:t>
+      </w:r>
+      <w:r>
+        <w:t xml:space="preserve">id-je, ezt arra használjuk fel, hogy az </w:t>
+      </w:r>
+      <w:r>
+        <w:rPr>
+          <w:lang w:eastAsia="hu-HU"/>
+        </w:rPr>
+        <w:t>Material</w:t>
+      </w:r>
+      <w:r>
+        <w:t xml:space="preserve"> </w:t>
+      </w:r>
+      <w:r>
+        <w:t>-t azonosítani tudjuk.</w:t>
+      </w:r>
+    </w:p>
+    <w:p>
+      <w:pPr>
+        <w:numPr>
+          <w:ilvl w:val="0"/>
+          <w:numId w:val="2"/>
+        </w:numPr>
+        <w:tabs>
+          <w:tab w:val="clear" w:pos="432"/>
+          <w:tab w:val="num" w:pos="709"/>
+        </w:tabs>
+        <w:spacing w:after="0" w:line="240" w:lineRule="auto"/>
+        <w:ind w:left="709"/>
+        <w:rPr>
+          <w:u w:val="single"/>
+        </w:rPr>
+      </w:pPr>
+      <w:r>
+        <w:rPr>
+          <w:b/>
+          <w:u w:val="single"/>
+        </w:rPr>
+        <w:t>-nextId: int:</w:t>
+      </w:r>
+      <w:r>
+        <w:t xml:space="preserve"> Ez egy statikus tagváltozó mely azt tartja számon, hogy mi legyen a következő létrehozott id-t igénylő objektum id-je. Azért statikus, hogy az id-k egyediségét garantáljuk.</w:t>
+      </w:r>
+    </w:p>
+    <w:p>
+      <w:pPr>
+        <w:numPr>
+          <w:ilvl w:val="0"/>
+          <w:numId w:val="2"/>
+        </w:numPr>
+        <w:tabs>
+          <w:tab w:val="clear" w:pos="432"/>
+          <w:tab w:val="num" w:pos="709"/>
+        </w:tabs>
+        <w:spacing w:after="0" w:line="240" w:lineRule="auto"/>
+        <w:ind w:left="709"/>
+        <w:rPr>
+          <w:u w:val="single"/>
+        </w:rPr>
+      </w:pPr>
+      <w:r>
+        <w:rPr>
+          <w:b/>
+        </w:rPr>
+        <w:t>#isRadio:</w:t>
+      </w:r>
+      <w:r>
+        <w:rPr>
+          <w:b/>
+          <w:bCs/>
+        </w:rPr>
+        <w:t xml:space="preserve"> </w:t>
+      </w:r>
+      <w:r>
+        <w:rPr>
+          <w:b/>
+          <w:bCs/>
+        </w:rPr>
+        <w:t>boolean</w:t>
+      </w:r>
+      <w:r>
+        <w:rPr>
+          <w:b/>
+        </w:rPr>
+        <w:t>:</w:t>
+      </w:r>
+      <w:r>
+        <w:rPr>
+          <w:bCs/>
+        </w:rPr>
+        <w:t xml:space="preserve"> Ez a változó mondja meg, hogy radioktív-e az adott nyersanyag.</w:t>
+      </w:r>
+    </w:p>
+    <w:p>
+      <w:pPr>
+        <w:numPr>
+          <w:ilvl w:val="0"/>
+          <w:numId w:val="2"/>
+        </w:numPr>
+        <w:tabs>
+          <w:tab w:val="clear" w:pos="432"/>
+          <w:tab w:val="num" w:pos="709"/>
+        </w:tabs>
+        <w:spacing w:after="0" w:line="240" w:lineRule="auto"/>
+        <w:ind w:left="709"/>
+        <w:rPr>
+          <w:u w:val="single"/>
+        </w:rPr>
+      </w:pPr>
+      <w:r>
+        <w:rPr>
+          <w:b/>
+        </w:rPr>
+        <w:t>#Name:String:</w:t>
+      </w:r>
+      <w:r>
+        <w:rPr>
+          <w:bCs/>
+        </w:rPr>
+        <w:t xml:space="preserve"> Ez tárolja az adott nyersanyag nevét.</w:t>
+      </w:r>
+    </w:p>
+    <w:p>
+      <w:pPr>
+        <w:numPr>
+          <w:ilvl w:val="0"/>
+          <w:numId w:val="2"/>
+        </w:numPr>
+        <w:tabs>
+          <w:tab w:val="clear" w:pos="432"/>
+          <w:tab w:val="num" w:pos="709"/>
+        </w:tabs>
+        <w:spacing w:after="0" w:line="240" w:lineRule="auto"/>
+        <w:ind w:left="709"/>
+        <w:rPr>
+          <w:u w:val="single"/>
+        </w:rPr>
+      </w:pPr>
+      <w:r>
+        <w:rPr>
+          <w:b/>
+        </w:rPr>
+        <w:t>#canEvaporate:</w:t>
+      </w:r>
+      <w:r>
+        <w:rPr>
+          <w:b/>
+          <w:bCs/>
+        </w:rPr>
+        <w:t>boolean:</w:t>
+      </w:r>
+      <w:r>
+        <w:t xml:space="preserve"> Ez a változó mondja meg, hogy elpárolog-e a nyersanyag ha napközelbe kerül</w:t>
+      </w:r>
+    </w:p>
+    <w:p>
+      <w:pPr>
+        <w:numPr>
+          <w:ilvl w:val="0"/>
+          <w:numId w:val="2"/>
+        </w:numPr>
+        <w:tabs>
+          <w:tab w:val="clear" w:pos="432"/>
+          <w:tab w:val="num" w:pos="709"/>
+        </w:tabs>
+        <w:spacing w:after="0" w:line="240" w:lineRule="auto"/>
+        <w:ind w:left="709"/>
+        <w:rPr>
+          <w:u w:val="single"/>
+        </w:rPr>
+      </w:pPr>
+      <w:r>
+        <w:rPr>
+          <w:b/>
+        </w:rPr>
+        <w:t>-exposedCounter:int:</w:t>
+      </w:r>
+      <w:r>
+        <w:rPr>
+          <w:bCs/>
+        </w:rPr>
+        <w:t xml:space="preserve"> Ez tárolja számon, hogy milyen hosszan volt kitéve a napnak az adott nyersanyag.</w:t>
+      </w:r>
+    </w:p>
+    <w:p>
+      <w:pPr>
+        <w:pStyle w:val="Heading4"/>
+        <w:numPr>
+          <w:ilvl w:val="3"/>
+          <w:numId w:val="2"/>
+        </w:numPr>
+        <w:rPr>
+          <w:sz w:val="24"/>
+          <w:szCs w:val="24"/>
+        </w:rPr>
+      </w:pPr>
+      <w:r>
+        <w:rPr>
+          <w:sz w:val="24"/>
+          <w:szCs w:val="24"/>
+        </w:rPr>
+        <w:t>Metódusok</w:t>
+      </w:r>
+    </w:p>
+    <w:p>
+      <w:pPr>
+        <w:numPr>
+          <w:ilvl w:val="0"/>
+          <w:numId w:val="2"/>
+        </w:numPr>
+        <w:tabs>
+          <w:tab w:val="clear" w:pos="432"/>
+          <w:tab w:val="num" w:pos="709"/>
+        </w:tabs>
+        <w:spacing w:after="0" w:line="240" w:lineRule="auto"/>
+        <w:ind w:left="709"/>
+      </w:pPr>
+      <w:r>
+        <w:rPr>
+          <w:b/>
+        </w:rPr>
+        <w:t>+getUIString(): String:</w:t>
+      </w:r>
+      <w:r>
+        <w:t xml:space="preserve"> Ez a függvény generálja az adott </w:t>
+      </w:r>
+      <w:r>
+        <w:t xml:space="preserve">Material </w:t>
+      </w:r>
+      <w:r>
+        <w:t>fontos tulajdonságait tartalmazó stringet (ennek legelső eleme az épület id-je) amit a UI megkap s a játékosnak kiír megfelelő parancs esetén.</w:t>
+      </w:r>
+    </w:p>
+    <w:p>
+      <w:pPr>
+        <w:numPr>
+          <w:ilvl w:val="0"/>
+          <w:numId w:val="2"/>
+        </w:numPr>
+        <w:tabs>
+          <w:tab w:val="clear" w:pos="432"/>
+          <w:tab w:val="num" w:pos="709"/>
+        </w:tabs>
+        <w:spacing w:after="0" w:line="240" w:lineRule="auto"/>
+        <w:ind w:left="709"/>
+      </w:pPr>
+      <w:r>
+        <w:rPr>
+          <w:b/>
+        </w:rPr>
+        <w:t>+exposedAndCloseToSun(a:Asteroid):</w:t>
+      </w:r>
+      <w:r>
+        <w:rPr>
+          <w:bCs/>
+        </w:rPr>
+        <w:t xml:space="preserve"> Ez a függvény hívodik, amikor napközelben felszínen van a nyersanyag. A paraméterűl kapott Asteroid aminek a felszínén van.</w:t>
       </w:r>
     </w:p>
     <w:p>

</xml_diff>